<commit_message>
add uber forcasting article
</commit_message>
<xml_diff>
--- a/readling_list_from_web.docx
+++ b/readling_list_from_web.docx
@@ -137,13 +137,7 @@
         <w:rPr>
           <w:rFonts w:ascii="Times" w:hAnsi="Times" w:cs="Times"/>
         </w:rPr>
-        <w:t>https://medium.com/readwrite/data-lake-vs-data-warehouse-which-is-the-be</w:t>
-      </w:r>
-      <w:r>
-        <w:rPr>
-          <w:rFonts w:ascii="Times" w:hAnsi="Times" w:cs="Times"/>
-        </w:rPr>
-        <w:t>st-data-architecture-ebda7192f99f</w:t>
+        <w:t>https://medium.com/readwrite/data-lake-vs-data-warehouse-which-is-the-best-data-architecture-ebda7192f99f</w:t>
       </w:r>
     </w:p>
     <w:p/>
@@ -187,13 +181,7 @@
         <w:rPr>
           <w:rFonts w:ascii="Times" w:hAnsi="Times" w:cs="Times"/>
         </w:rPr>
-        <w:t>https://m</w:t>
-      </w:r>
-      <w:r>
-        <w:rPr>
-          <w:rFonts w:ascii="Times" w:hAnsi="Times" w:cs="Times"/>
-        </w:rPr>
-        <w:t>edium.com/pinterest-engineering/unified-flink-source-at-pinterest-streaming-data-processing-c9d4e89f2ed6</w:t>
+        <w:t>https://medium.com/pinterest-engineering/unified-flink-source-at-pinterest-streaming-data-processing-c9d4e89f2ed6</w:t>
       </w:r>
     </w:p>
     <w:p>
@@ -220,13 +208,7 @@
         <w:rPr>
           <w:rFonts w:ascii="Times" w:hAnsi="Times" w:cs="Times"/>
         </w:rPr>
-        <w:t>https://medium.com/explore-artificial-intelligence/introd</w:t>
-      </w:r>
-      <w:r>
-        <w:rPr>
-          <w:rFonts w:ascii="Times" w:hAnsi="Times" w:cs="Times"/>
-        </w:rPr>
-        <w:t>uction-to-core-spark-concepts-1e4ec879b9af</w:t>
+        <w:t>https://medium.com/explore-artificial-intelligence/introduction-to-core-spark-concepts-1e4ec879b9af</w:t>
       </w:r>
     </w:p>
     <w:p>
@@ -357,13 +339,7 @@
           <w:rFonts w:ascii="Times" w:hAnsi="Times" w:cs="Times"/>
         </w:rPr>
         <w:tab/>
-        <w:t>Ingestion from K</w:t>
-      </w:r>
-      <w:r>
-        <w:rPr>
-          <w:rFonts w:ascii="Times" w:hAnsi="Times" w:cs="Times"/>
-        </w:rPr>
-        <w:t xml:space="preserve">afka (together with </w:t>
+        <w:t xml:space="preserve">Ingestion from Kafka (together with </w:t>
       </w:r>
       <w:proofErr w:type="spellStart"/>
       <w:r>
@@ -466,13 +442,7 @@
         <w:rPr>
           <w:rFonts w:ascii="Times" w:hAnsi="Times" w:cs="Times"/>
         </w:rPr>
-        <w:t>Use case at Uber: Uber Eats restaurant manage</w:t>
-      </w:r>
-      <w:r>
-        <w:rPr>
-          <w:rFonts w:ascii="Times" w:hAnsi="Times" w:cs="Times"/>
-        </w:rPr>
-        <w:t xml:space="preserve">r: </w:t>
+        <w:t xml:space="preserve">Use case at Uber: Uber Eats restaurant manager: </w:t>
       </w:r>
       <w:hyperlink r:id="rId5" w:history="1">
         <w:r>
@@ -525,11 +495,20 @@
       </w:r>
     </w:p>
     <w:p>
-      <w:r>
-        <w:rPr>
-          <w:rFonts w:ascii="Times" w:hAnsi="Times" w:cs="Times"/>
-        </w:rPr>
-        <w:t>https://medium.com/swlh/vending-machine-design-a-state-design-pattern-approach-5b7e1a026cd2</w:t>
+      <w:hyperlink r:id="rId7" w:history="1">
+        <w:r>
+          <w:rPr>
+            <w:rStyle w:val="Hyperlink"/>
+            <w:rFonts w:ascii="Times" w:hAnsi="Times" w:cs="Times"/>
+          </w:rPr>
+          <w:t>https://medium.com/swlh/vending-machine-design-a-state-design-pattern-approach-5b7e1a026cd2</w:t>
+        </w:r>
+      </w:hyperlink>
+      <w:r>
+        <w:rPr>
+          <w:rFonts w:ascii="Times" w:hAnsi="Times" w:cs="Times"/>
+        </w:rPr>
+        <w:t xml:space="preserve"> </w:t>
       </w:r>
     </w:p>
     <w:p>
@@ -541,25 +520,70 @@
       </w:r>
     </w:p>
     <w:p>
-      <w:r>
-        <w:rPr>
-          <w:rFonts w:ascii="Times" w:hAnsi="Times" w:cs="Times"/>
-        </w:rPr>
-        <w:t>https://medium.com/netflix-techblog/delta-a-data-synchronization-and-enrichment-p</w:t>
-      </w:r>
-      <w:r>
-        <w:rPr>
-          <w:rFonts w:ascii="Times" w:hAnsi="Times" w:cs="Times"/>
-        </w:rPr>
-        <w:t>latform-e82c36a79aee</w:t>
-      </w:r>
-    </w:p>
-    <w:p>
-      <w:r>
-        <w:rPr>
-          <w:rFonts w:ascii="Times" w:hAnsi="Times" w:cs="Times"/>
-        </w:rPr>
-        <w:t>https://medium.com/pinterest-engineering/building-a-real-time-anomaly-detection-system-for-time-series-at-pinterest-a833e6856ddd</w:t>
+      <w:hyperlink r:id="rId8" w:history="1">
+        <w:r>
+          <w:rPr>
+            <w:rStyle w:val="Hyperlink"/>
+            <w:rFonts w:ascii="Times" w:hAnsi="Times" w:cs="Times"/>
+          </w:rPr>
+          <w:t>https://medium.com/netflix-techblog/delta-a-data-synchronization-and-enrichment-platform-e82c36a79aee</w:t>
+        </w:r>
+      </w:hyperlink>
+      <w:r>
+        <w:rPr>
+          <w:rFonts w:ascii="Times" w:hAnsi="Times" w:cs="Times"/>
+        </w:rPr>
+        <w:t xml:space="preserve"> </w:t>
+      </w:r>
+    </w:p>
+    <w:p>
+      <w:pPr>
+        <w:rPr>
+          <w:rFonts w:ascii="Times" w:hAnsi="Times" w:cs="Times"/>
+        </w:rPr>
+      </w:pPr>
+      <w:hyperlink r:id="rId9" w:history="1">
+        <w:r>
+          <w:rPr>
+            <w:rStyle w:val="Hyperlink"/>
+            <w:rFonts w:ascii="Times" w:hAnsi="Times" w:cs="Times"/>
+          </w:rPr>
+          <w:t>https://medium.com/pinterest-engineering/building-a-real-time-anomaly-detection-system-for-time-series-at-pinterest-a833e6856ddd</w:t>
+        </w:r>
+      </w:hyperlink>
+      <w:r>
+        <w:rPr>
+          <w:rFonts w:ascii="Times" w:hAnsi="Times" w:cs="Times"/>
+        </w:rPr>
+        <w:t xml:space="preserve"> </w:t>
+      </w:r>
+    </w:p>
+    <w:p>
+      <w:pPr>
+        <w:rPr>
+          <w:rFonts w:ascii="Times" w:hAnsi="Times" w:cs="Times"/>
+        </w:rPr>
+      </w:pPr>
+      <w:r>
+        <w:rPr>
+          <w:rFonts w:ascii="Times" w:hAnsi="Times" w:cs="Times"/>
+        </w:rPr>
+        <w:t xml:space="preserve">forecasting at Uber: an introduction: </w:t>
+      </w:r>
+      <w:hyperlink r:id="rId10" w:history="1">
+        <w:r>
+          <w:rPr>
+            <w:rStyle w:val="Hyperlink"/>
+            <w:rFonts w:ascii="Times" w:hAnsi="Times" w:cs="Times"/>
+          </w:rPr>
+          <w:t>https://eng.uber.com/forecasting-introduction/</w:t>
+        </w:r>
+      </w:hyperlink>
+      <w:r>
+        <w:rPr>
+          <w:rFonts w:ascii="Times" w:hAnsi="Times" w:cs="Times"/>
+        </w:rPr>
+        <w:t xml:space="preserve"> </w:t>
       </w:r>
     </w:p>
     <w:sectPr>

</xml_diff>

<commit_message>
add resources - data mesh
</commit_message>
<xml_diff>
--- a/readling_list_from_web.docx
+++ b/readling_list_from_web.docx
@@ -1,6 +1,6 @@
 
 <file path=word/document.xml><?xml version="1.0" encoding="utf-8"?>
-<w:document xmlns:wpc="http://schemas.microsoft.com/office/word/2010/wordprocessingCanvas" xmlns:cx="http://schemas.microsoft.com/office/drawing/2014/chartex" xmlns:cx1="http://schemas.microsoft.com/office/drawing/2015/9/8/chartex" xmlns:cx2="http://schemas.microsoft.com/office/drawing/2015/10/21/chartex" xmlns:cx3="http://schemas.microsoft.com/office/drawing/2016/5/9/chartex" xmlns:cx4="http://schemas.microsoft.com/office/drawing/2016/5/10/chartex" xmlns:cx5="http://schemas.microsoft.com/office/drawing/2016/5/11/chartex" xmlns:cx6="http://schemas.microsoft.com/office/drawing/2016/5/12/chartex" xmlns:cx7="http://schemas.microsoft.com/office/drawing/2016/5/13/chartex" xmlns:cx8="http://schemas.microsoft.com/office/drawing/2016/5/14/chartex" xmlns:mc="http://schemas.openxmlformats.org/markup-compatibility/2006" xmlns:aink="http://schemas.microsoft.com/office/drawing/2016/ink" xmlns:am3d="http://schemas.microsoft.com/office/drawing/2017/model3d" xmlns:o="urn:schemas-microsoft-com:office:office" xmlns:r="http://schemas.openxmlformats.org/officeDocument/2006/relationships" xmlns:m="http://schemas.openxmlformats.org/officeDocument/2006/math" xmlns:v="urn:schemas-microsoft-com:vml" xmlns:wp14="http://schemas.microsoft.com/office/word/2010/wordprocessingDrawing" xmlns:wp="http://schemas.openxmlformats.org/drawingml/2006/wordprocessingDrawing" xmlns:w10="urn:schemas-microsoft-com:office:word" xmlns:w="http://schemas.openxmlformats.org/wordprocessingml/2006/main" xmlns:w14="http://schemas.microsoft.com/office/word/2010/wordml" xmlns:w15="http://schemas.microsoft.com/office/word/2012/wordml" xmlns:w16cex="http://schemas.microsoft.com/office/word/2018/wordml/cex" xmlns:w16cid="http://schemas.microsoft.com/office/word/2016/wordml/cid" xmlns:w16="http://schemas.microsoft.com/office/word/2018/wordml" xmlns:w16sdtdh="http://schemas.microsoft.com/office/word/2020/wordml/sdtdatahash" xmlns:w16se="http://schemas.microsoft.com/office/word/2015/wordml/symex" xmlns:wpg="http://schemas.microsoft.com/office/word/2010/wordprocessingGroup" xmlns:wpi="http://schemas.microsoft.com/office/word/2010/wordprocessingInk" xmlns:wne="http://schemas.microsoft.com/office/word/2006/wordml" xmlns:wps="http://schemas.microsoft.com/office/word/2010/wordprocessingShape" mc:Ignorable="w14 w15 w16se w16cid w16 w16cex w16sdtdh wp14">
+<w:document xmlns:wpc="http://schemas.microsoft.com/office/word/2010/wordprocessingCanvas" xmlns:cx="http://schemas.microsoft.com/office/drawing/2014/chartex" xmlns:cx1="http://schemas.microsoft.com/office/drawing/2015/9/8/chartex" xmlns:cx2="http://schemas.microsoft.com/office/drawing/2015/10/21/chartex" xmlns:cx3="http://schemas.microsoft.com/office/drawing/2016/5/9/chartex" xmlns:cx4="http://schemas.microsoft.com/office/drawing/2016/5/10/chartex" xmlns:cx5="http://schemas.microsoft.com/office/drawing/2016/5/11/chartex" xmlns:cx6="http://schemas.microsoft.com/office/drawing/2016/5/12/chartex" xmlns:cx7="http://schemas.microsoft.com/office/drawing/2016/5/13/chartex" xmlns:cx8="http://schemas.microsoft.com/office/drawing/2016/5/14/chartex" xmlns:mc="http://schemas.openxmlformats.org/markup-compatibility/2006" xmlns:aink="http://schemas.microsoft.com/office/drawing/2016/ink" xmlns:am3d="http://schemas.microsoft.com/office/drawing/2017/model3d" xmlns:o="urn:schemas-microsoft-com:office:office" xmlns:oel="http://schemas.microsoft.com/office/2019/extlst" xmlns:r="http://schemas.openxmlformats.org/officeDocument/2006/relationships" xmlns:m="http://schemas.openxmlformats.org/officeDocument/2006/math" xmlns:v="urn:schemas-microsoft-com:vml" xmlns:wp14="http://schemas.microsoft.com/office/word/2010/wordprocessingDrawing" xmlns:wp="http://schemas.openxmlformats.org/drawingml/2006/wordprocessingDrawing" xmlns:w10="urn:schemas-microsoft-com:office:word" xmlns:w="http://schemas.openxmlformats.org/wordprocessingml/2006/main" xmlns:w14="http://schemas.microsoft.com/office/word/2010/wordml" xmlns:w15="http://schemas.microsoft.com/office/word/2012/wordml" xmlns:w16cex="http://schemas.microsoft.com/office/word/2018/wordml/cex" xmlns:w16cid="http://schemas.microsoft.com/office/word/2016/wordml/cid" xmlns:w16="http://schemas.microsoft.com/office/word/2018/wordml" xmlns:w16sdtdh="http://schemas.microsoft.com/office/word/2020/wordml/sdtdatahash" xmlns:w16se="http://schemas.microsoft.com/office/word/2015/wordml/symex" xmlns:wpg="http://schemas.microsoft.com/office/word/2010/wordprocessingGroup" xmlns:wpi="http://schemas.microsoft.com/office/word/2010/wordprocessingInk" xmlns:wne="http://schemas.microsoft.com/office/word/2006/wordml" xmlns:wps="http://schemas.microsoft.com/office/word/2010/wordprocessingShape" mc:Ignorable="w14 w15 w16se w16cid w16 w16cex w16sdtdh wp14">
   <w:body>
     <w:p>
       <w:pPr>
@@ -484,7 +484,49 @@
       </w:r>
     </w:p>
     <w:p/>
+    <w:p>
+      <w:r>
+        <w:rPr>
+          <w:rFonts w:ascii="Times" w:hAnsi="Times" w:cs="Times"/>
+          <w:sz w:val="32"/>
+        </w:rPr>
+        <w:t>Data Mesh</w:t>
+      </w:r>
+    </w:p>
+    <w:p>
+      <w:r>
+        <w:t xml:space="preserve">Data Mesh Principles and Logical Architecture: </w:t>
+      </w:r>
+      <w:hyperlink r:id="rId7" w:history="1">
+        <w:r>
+          <w:rPr>
+            <w:rStyle w:val="Hyperlink"/>
+          </w:rPr>
+          <w:t>https://martinfowler.com/articles/data-mesh-principles.html</w:t>
+        </w:r>
+      </w:hyperlink>
+      <w:r>
+        <w:t xml:space="preserve"> </w:t>
+      </w:r>
+    </w:p>
+    <w:p>
+      <w:r>
+        <w:t xml:space="preserve">Data as a product: </w:t>
+      </w:r>
+      <w:hyperlink r:id="rId8" w:history="1">
+        <w:r>
+          <w:rPr>
+            <w:rStyle w:val="Hyperlink"/>
+          </w:rPr>
+          <w:t>https://www.thoughtworks.com/en-es/about-us/events/webinars/core-principles-of-data-mesh/data-as-a-product</w:t>
+        </w:r>
+      </w:hyperlink>
+      <w:r>
+        <w:t xml:space="preserve"> </w:t>
+      </w:r>
+    </w:p>
     <w:p/>
+    <w:p/>
     <w:p>
       <w:r>
         <w:rPr>
@@ -495,7 +537,7 @@
       </w:r>
     </w:p>
     <w:p>
-      <w:hyperlink r:id="rId7" w:history="1">
+      <w:hyperlink r:id="rId9" w:history="1">
         <w:r>
           <w:rPr>
             <w:rStyle w:val="Hyperlink"/>
@@ -520,7 +562,7 @@
       </w:r>
     </w:p>
     <w:p>
-      <w:hyperlink r:id="rId8" w:history="1">
+      <w:hyperlink r:id="rId10" w:history="1">
         <w:r>
           <w:rPr>
             <w:rStyle w:val="Hyperlink"/>
@@ -542,7 +584,7 @@
           <w:rFonts w:ascii="Times" w:hAnsi="Times" w:cs="Times"/>
         </w:rPr>
       </w:pPr>
-      <w:hyperlink r:id="rId9" w:history="1">
+      <w:hyperlink r:id="rId11" w:history="1">
         <w:r>
           <w:rPr>
             <w:rStyle w:val="Hyperlink"/>
@@ -570,7 +612,7 @@
         </w:rPr>
         <w:t xml:space="preserve">forecasting at Uber: an introduction: </w:t>
       </w:r>
-      <w:hyperlink r:id="rId10" w:history="1">
+      <w:hyperlink r:id="rId12" w:history="1">
         <w:r>
           <w:rPr>
             <w:rStyle w:val="Hyperlink"/>

</xml_diff>